<commit_message>
Add new files to arrays
</commit_message>
<xml_diff>
--- a/basics/Problems.docx
+++ b/basics/Problems.docx
@@ -274,7 +274,6 @@
           <w:rFonts w:ascii="Times New Roman" w:hAnsi="Times New Roman" w:cs="Times New Roman"/>
           <w:sz w:val="28"/>
           <w:szCs w:val="28"/>
-          <w:lang w:val="en-PK"/>
         </w:rPr>
       </w:pPr>
       <w:r>
@@ -320,7 +319,6 @@
           <w:rFonts w:ascii="Times New Roman" w:hAnsi="Times New Roman" w:cs="Times New Roman"/>
           <w:sz w:val="28"/>
           <w:szCs w:val="28"/>
-          <w:lang w:val="en-PK"/>
         </w:rPr>
         <w:t>Write a program to calculate the circumference and area of circle</w:t>
       </w:r>
@@ -331,7 +329,6 @@
           <w:rFonts w:ascii="Times New Roman" w:hAnsi="Times New Roman" w:cs="Times New Roman"/>
           <w:sz w:val="28"/>
           <w:szCs w:val="28"/>
-          <w:lang w:val="en-PK"/>
         </w:rPr>
       </w:pPr>
       <w:r>
@@ -377,7 +374,6 @@
           <w:rFonts w:ascii="Times New Roman" w:hAnsi="Times New Roman" w:cs="Times New Roman"/>
           <w:sz w:val="28"/>
           <w:szCs w:val="28"/>
-          <w:lang w:val="en-PK"/>
         </w:rPr>
         <w:t>Write a program to calculate the circumference and area of circle</w:t>
       </w:r>
@@ -388,7 +384,6 @@
           <w:rFonts w:ascii="Times New Roman" w:hAnsi="Times New Roman" w:cs="Times New Roman"/>
           <w:sz w:val="28"/>
           <w:szCs w:val="28"/>
-          <w:lang w:val="en-PK"/>
         </w:rPr>
       </w:pPr>
       <w:r>
@@ -416,43 +411,14 @@
           <w:rFonts w:ascii="Times New Roman" w:hAnsi="Times New Roman" w:cs="Times New Roman"/>
           <w:sz w:val="28"/>
           <w:szCs w:val="28"/>
-          <w:lang w:val="en-PK"/>
-        </w:rPr>
-        <w:t xml:space="preserve">Write a program to convert the degree </w:t>
-      </w:r>
-      <w:r>
-        <w:rPr>
-          <w:rFonts w:ascii="Times New Roman" w:hAnsi="Times New Roman" w:cs="Times New Roman"/>
-          <w:sz w:val="28"/>
-          <w:szCs w:val="28"/>
-          <w:lang w:val="en-PK"/>
-        </w:rPr>
-        <w:t>Celsius</w:t>
-      </w:r>
-      <w:r>
-        <w:rPr>
-          <w:rFonts w:ascii="Times New Roman" w:hAnsi="Times New Roman" w:cs="Times New Roman"/>
-          <w:sz w:val="28"/>
-          <w:szCs w:val="28"/>
-          <w:lang w:val="en-PK"/>
-        </w:rPr>
-        <w:t xml:space="preserve"> temperature to </w:t>
-      </w:r>
-      <w:r>
-        <w:rPr>
-          <w:rFonts w:ascii="Times New Roman" w:hAnsi="Times New Roman" w:cs="Times New Roman"/>
-          <w:sz w:val="28"/>
-          <w:szCs w:val="28"/>
-          <w:lang w:val="en-PK"/>
-        </w:rPr>
-        <w:t>Fahrenheit</w:t>
-      </w:r>
-      <w:r>
-        <w:rPr>
-          <w:rFonts w:ascii="Times New Roman" w:hAnsi="Times New Roman" w:cs="Times New Roman"/>
-          <w:sz w:val="28"/>
-          <w:szCs w:val="28"/>
-          <w:lang w:val="en-PK"/>
+        </w:rPr>
+        <w:t>Write a program to convert the degree Celsius temperature to Fahrenheit</w:t>
+      </w:r>
+      <w:r>
+        <w:rPr>
+          <w:rFonts w:ascii="Times New Roman" w:hAnsi="Times New Roman" w:cs="Times New Roman"/>
+          <w:sz w:val="28"/>
+          <w:szCs w:val="28"/>
         </w:rPr>
         <w:t>.</w:t>
       </w:r>
@@ -523,18 +489,342 @@
       <w:pPr>
         <w:rPr>
           <w:rFonts w:ascii="Times New Roman" w:hAnsi="Times New Roman" w:cs="Times New Roman"/>
-          <w:sz w:val="28"/>
-          <w:szCs w:val="28"/>
-        </w:rPr>
-      </w:pPr>
-      <w:r>
-        <w:rPr>
-          <w:rFonts w:ascii="Times New Roman" w:hAnsi="Times New Roman" w:cs="Times New Roman"/>
+          <w:b/>
+          <w:bCs/>
+          <w:sz w:val="28"/>
+          <w:szCs w:val="28"/>
+        </w:rPr>
+      </w:pPr>
+      <w:r>
+        <w:rPr>
+          <w:rFonts w:ascii="Times New Roman" w:hAnsi="Times New Roman" w:cs="Times New Roman"/>
+          <w:b/>
+          <w:bCs/>
           <w:sz w:val="28"/>
           <w:szCs w:val="28"/>
         </w:rPr>
         <w:t xml:space="preserve">Problem 9: </w:t>
       </w:r>
+    </w:p>
+    <w:p>
+      <w:pPr>
+        <w:rPr>
+          <w:rFonts w:ascii="Times New Roman" w:hAnsi="Times New Roman" w:cs="Times New Roman"/>
+          <w:sz w:val="28"/>
+          <w:szCs w:val="28"/>
+        </w:rPr>
+      </w:pPr>
+      <w:r>
+        <w:rPr>
+          <w:rFonts w:ascii="Times New Roman" w:hAnsi="Times New Roman" w:cs="Times New Roman"/>
+          <w:sz w:val="28"/>
+          <w:szCs w:val="28"/>
+        </w:rPr>
+        <w:t>A student spends a majority of his weekend playing and watching sports, thereby tiring him out and leading him to oversleep and often miss his Monday 8 AM math class. Suppose that the tuition per semes</w:t>
+      </w:r>
+      <w:r>
+        <w:rPr>
+          <w:rFonts w:ascii="Times New Roman" w:hAnsi="Times New Roman" w:cs="Times New Roman"/>
+          <w:sz w:val="28"/>
+          <w:szCs w:val="28"/>
+        </w:rPr>
+        <w:t>t</w:t>
+      </w:r>
+      <w:r>
+        <w:rPr>
+          <w:rFonts w:ascii="Times New Roman" w:hAnsi="Times New Roman" w:cs="Times New Roman"/>
+          <w:sz w:val="28"/>
+          <w:szCs w:val="28"/>
+        </w:rPr>
+        <w:t>er is $25,000 and the average semester consists of 15 units. If the math class meets three days a week, one hour each day for 15 weeks, and is a four-unit course, how much does each hour of math class cost the student? Design a</w:t>
+      </w:r>
+      <w:r>
+        <w:rPr>
+          <w:rFonts w:ascii="Times New Roman" w:hAnsi="Times New Roman" w:cs="Times New Roman"/>
+          <w:sz w:val="28"/>
+          <w:szCs w:val="28"/>
+        </w:rPr>
+        <w:t xml:space="preserve"> program </w:t>
+      </w:r>
+      <w:r>
+        <w:rPr>
+          <w:rFonts w:ascii="Times New Roman" w:hAnsi="Times New Roman" w:cs="Times New Roman"/>
+          <w:sz w:val="28"/>
+          <w:szCs w:val="28"/>
+        </w:rPr>
+        <w:t>that computes the cost of each math class</w:t>
+      </w:r>
+    </w:p>
+    <w:p>
+      <w:pPr>
+        <w:rPr>
+          <w:rFonts w:ascii="Times New Roman" w:hAnsi="Times New Roman" w:cs="Times New Roman"/>
+          <w:b/>
+          <w:bCs/>
+          <w:sz w:val="32"/>
+          <w:szCs w:val="32"/>
+        </w:rPr>
+      </w:pPr>
+      <w:r>
+        <w:rPr>
+          <w:rFonts w:ascii="Times New Roman" w:hAnsi="Times New Roman" w:cs="Times New Roman"/>
+          <w:b/>
+          <w:bCs/>
+          <w:sz w:val="32"/>
+          <w:szCs w:val="32"/>
+        </w:rPr>
+        <w:t>Problem 10:</w:t>
+      </w:r>
+    </w:p>
+    <w:p>
+      <w:pPr>
+        <w:rPr>
+          <w:rFonts w:ascii="Times New Roman" w:hAnsi="Times New Roman" w:cs="Times New Roman"/>
+          <w:sz w:val="28"/>
+          <w:szCs w:val="28"/>
+        </w:rPr>
+      </w:pPr>
+      <w:r>
+        <w:rPr>
+          <w:rFonts w:ascii="Times New Roman" w:hAnsi="Times New Roman" w:cs="Times New Roman"/>
+          <w:sz w:val="28"/>
+          <w:szCs w:val="28"/>
+        </w:rPr>
+        <w:t xml:space="preserve">The volume of a sphere is pr (4.0 /3.0) 3 and the surface area is </w:t>
+      </w:r>
+      <w:proofErr w:type="gramStart"/>
+      <w:r>
+        <w:rPr>
+          <w:rFonts w:ascii="Times New Roman" w:hAnsi="Times New Roman" w:cs="Times New Roman"/>
+          <w:sz w:val="28"/>
+          <w:szCs w:val="28"/>
+        </w:rPr>
+        <w:t>4.0 ,</w:t>
+      </w:r>
+      <w:proofErr w:type="gramEnd"/>
+      <w:r>
+        <w:rPr>
+          <w:rFonts w:ascii="Times New Roman" w:hAnsi="Times New Roman" w:cs="Times New Roman"/>
+          <w:sz w:val="28"/>
+          <w:szCs w:val="28"/>
+        </w:rPr>
+        <w:t xml:space="preserve"> where r is the radius of the sphere. Given the radius, </w:t>
+      </w:r>
+      <w:r>
+        <w:rPr>
+          <w:rFonts w:ascii="Times New Roman" w:hAnsi="Times New Roman" w:cs="Times New Roman"/>
+          <w:sz w:val="28"/>
+          <w:szCs w:val="28"/>
+        </w:rPr>
+        <w:t>write</w:t>
+      </w:r>
+      <w:r>
+        <w:rPr>
+          <w:rFonts w:ascii="Times New Roman" w:hAnsi="Times New Roman" w:cs="Times New Roman"/>
+          <w:sz w:val="28"/>
+          <w:szCs w:val="28"/>
+        </w:rPr>
+        <w:t xml:space="preserve"> that</w:t>
+      </w:r>
+      <w:r>
+        <w:rPr>
+          <w:rFonts w:ascii="Times New Roman" w:hAnsi="Times New Roman" w:cs="Times New Roman"/>
+          <w:sz w:val="28"/>
+          <w:szCs w:val="28"/>
+        </w:rPr>
+        <w:t xml:space="preserve"> </w:t>
+      </w:r>
+      <w:r>
+        <w:rPr>
+          <w:rFonts w:ascii="Times New Roman" w:hAnsi="Times New Roman" w:cs="Times New Roman"/>
+          <w:sz w:val="28"/>
+          <w:szCs w:val="28"/>
+        </w:rPr>
+        <w:t xml:space="preserve">computes the volume and surface area of the sphere. </w:t>
+      </w:r>
+    </w:p>
+    <w:p>
+      <w:pPr>
+        <w:rPr>
+          <w:rFonts w:ascii="Times New Roman" w:hAnsi="Times New Roman" w:cs="Times New Roman"/>
+          <w:b/>
+          <w:bCs/>
+          <w:sz w:val="28"/>
+          <w:szCs w:val="28"/>
+        </w:rPr>
+      </w:pPr>
+      <w:r>
+        <w:rPr>
+          <w:rFonts w:ascii="Times New Roman" w:hAnsi="Times New Roman" w:cs="Times New Roman"/>
+          <w:b/>
+          <w:bCs/>
+          <w:sz w:val="28"/>
+          <w:szCs w:val="28"/>
+        </w:rPr>
+        <w:t>Problem 11:</w:t>
+      </w:r>
+    </w:p>
+    <w:p>
+      <w:pPr>
+        <w:rPr>
+          <w:rFonts w:ascii="Times New Roman" w:hAnsi="Times New Roman" w:cs="Times New Roman"/>
+          <w:sz w:val="28"/>
+          <w:szCs w:val="28"/>
+        </w:rPr>
+      </w:pPr>
+      <w:r>
+        <w:rPr>
+          <w:rFonts w:ascii="Times New Roman" w:hAnsi="Times New Roman" w:cs="Times New Roman"/>
+          <w:sz w:val="28"/>
+          <w:szCs w:val="28"/>
+        </w:rPr>
+        <w:t>You are given a list of students’ names and their test scores.</w:t>
+      </w:r>
+      <w:r>
+        <w:rPr>
+          <w:rFonts w:ascii="Times New Roman" w:hAnsi="Times New Roman" w:cs="Times New Roman"/>
+          <w:sz w:val="28"/>
+          <w:szCs w:val="28"/>
+        </w:rPr>
+        <w:t xml:space="preserve"> Write a program that does </w:t>
+      </w:r>
+      <w:proofErr w:type="gramStart"/>
+      <w:r>
+        <w:rPr>
+          <w:rFonts w:ascii="Times New Roman" w:hAnsi="Times New Roman" w:cs="Times New Roman"/>
+          <w:sz w:val="28"/>
+          <w:szCs w:val="28"/>
+        </w:rPr>
+        <w:t>following</w:t>
+      </w:r>
+      <w:r>
+        <w:rPr>
+          <w:rFonts w:ascii="Times New Roman" w:hAnsi="Times New Roman" w:cs="Times New Roman"/>
+          <w:sz w:val="28"/>
+          <w:szCs w:val="28"/>
+        </w:rPr>
+        <w:t>:</w:t>
+      </w:r>
+      <w:proofErr w:type="gramEnd"/>
+      <w:r>
+        <w:rPr>
+          <w:rFonts w:ascii="Times New Roman" w:hAnsi="Times New Roman" w:cs="Times New Roman"/>
+          <w:sz w:val="28"/>
+          <w:szCs w:val="28"/>
+        </w:rPr>
+        <w:t xml:space="preserve"> a. b. c. d. </w:t>
+      </w:r>
+    </w:p>
+    <w:p>
+      <w:pPr>
+        <w:rPr>
+          <w:rFonts w:ascii="Times New Roman" w:hAnsi="Times New Roman" w:cs="Times New Roman"/>
+          <w:sz w:val="28"/>
+          <w:szCs w:val="28"/>
+        </w:rPr>
+      </w:pPr>
+      <w:r>
+        <w:rPr>
+          <w:rFonts w:ascii="Times New Roman" w:hAnsi="Times New Roman" w:cs="Times New Roman"/>
+          <w:sz w:val="28"/>
+          <w:szCs w:val="28"/>
+        </w:rPr>
+        <w:t xml:space="preserve">a. </w:t>
+      </w:r>
+      <w:r>
+        <w:rPr>
+          <w:rFonts w:ascii="Times New Roman" w:hAnsi="Times New Roman" w:cs="Times New Roman"/>
+          <w:sz w:val="28"/>
+          <w:szCs w:val="28"/>
+        </w:rPr>
+        <w:t xml:space="preserve">Calculates the average test scores. </w:t>
+      </w:r>
+    </w:p>
+    <w:p>
+      <w:pPr>
+        <w:rPr>
+          <w:rFonts w:ascii="Times New Roman" w:hAnsi="Times New Roman" w:cs="Times New Roman"/>
+          <w:sz w:val="28"/>
+          <w:szCs w:val="28"/>
+        </w:rPr>
+      </w:pPr>
+      <w:r>
+        <w:rPr>
+          <w:rFonts w:ascii="Times New Roman" w:hAnsi="Times New Roman" w:cs="Times New Roman"/>
+          <w:sz w:val="28"/>
+          <w:szCs w:val="28"/>
+        </w:rPr>
+        <w:t xml:space="preserve">b. </w:t>
+      </w:r>
+      <w:r>
+        <w:rPr>
+          <w:rFonts w:ascii="Times New Roman" w:hAnsi="Times New Roman" w:cs="Times New Roman"/>
+          <w:sz w:val="28"/>
+          <w:szCs w:val="28"/>
+        </w:rPr>
+        <w:t xml:space="preserve">Determines and prints the names of all the students whose test scores are below the average test score. </w:t>
+      </w:r>
+    </w:p>
+    <w:p>
+      <w:pPr>
+        <w:rPr>
+          <w:rFonts w:ascii="Times New Roman" w:hAnsi="Times New Roman" w:cs="Times New Roman"/>
+          <w:sz w:val="28"/>
+          <w:szCs w:val="28"/>
+        </w:rPr>
+      </w:pPr>
+      <w:r>
+        <w:rPr>
+          <w:rFonts w:ascii="Times New Roman" w:hAnsi="Times New Roman" w:cs="Times New Roman"/>
+          <w:sz w:val="28"/>
+          <w:szCs w:val="28"/>
+        </w:rPr>
+        <w:t xml:space="preserve">c. </w:t>
+      </w:r>
+      <w:r>
+        <w:rPr>
+          <w:rFonts w:ascii="Times New Roman" w:hAnsi="Times New Roman" w:cs="Times New Roman"/>
+          <w:sz w:val="28"/>
+          <w:szCs w:val="28"/>
+        </w:rPr>
+        <w:t xml:space="preserve">Determines the highest test score. </w:t>
+      </w:r>
+    </w:p>
+    <w:p>
+      <w:pPr>
+        <w:rPr>
+          <w:rFonts w:ascii="Times New Roman" w:hAnsi="Times New Roman" w:cs="Times New Roman"/>
+          <w:sz w:val="28"/>
+          <w:szCs w:val="28"/>
+        </w:rPr>
+      </w:pPr>
+      <w:r>
+        <w:rPr>
+          <w:rFonts w:ascii="Times New Roman" w:hAnsi="Times New Roman" w:cs="Times New Roman"/>
+          <w:sz w:val="28"/>
+          <w:szCs w:val="28"/>
+        </w:rPr>
+        <w:t xml:space="preserve">d. </w:t>
+      </w:r>
+      <w:r>
+        <w:rPr>
+          <w:rFonts w:ascii="Times New Roman" w:hAnsi="Times New Roman" w:cs="Times New Roman"/>
+          <w:sz w:val="28"/>
+          <w:szCs w:val="28"/>
+        </w:rPr>
+        <w:t>Prints the names of all the students whose test scores are the same as the highest test score.</w:t>
+      </w:r>
+    </w:p>
+    <w:p>
+      <w:pPr>
+        <w:rPr>
+          <w:rFonts w:ascii="Times New Roman" w:hAnsi="Times New Roman" w:cs="Times New Roman"/>
+          <w:b/>
+          <w:bCs/>
+          <w:sz w:val="28"/>
+          <w:szCs w:val="28"/>
+        </w:rPr>
+      </w:pPr>
     </w:p>
     <w:sectPr>
       <w:pgSz w:w="11906" w:h="16838"/>

</xml_diff>